<commit_message>
Build Your First App
</commit_message>
<xml_diff>
--- a/2020_1_25.docx
+++ b/2020_1_25.docx
@@ -3,11 +3,6 @@
 <w:document xmlns:wpc="http://schemas.microsoft.com/office/word/2010/wordprocessingCanvas" xmlns:cx="http://schemas.microsoft.com/office/drawing/2014/chartex" xmlns:cx1="http://schemas.microsoft.com/office/drawing/2015/9/8/chartex" xmlns:cx2="http://schemas.microsoft.com/office/drawing/2015/10/21/chartex" xmlns:cx3="http://schemas.microsoft.com/office/drawing/2016/5/9/chartex" xmlns:cx4="http://schemas.microsoft.com/office/drawing/2016/5/10/chartex" xmlns:cx5="http://schemas.microsoft.com/office/drawing/2016/5/11/chartex" xmlns:cx6="http://schemas.microsoft.com/office/drawing/2016/5/12/chartex" xmlns:cx7="http://schemas.microsoft.com/office/drawing/2016/5/13/chartex" xmlns:cx8="http://schemas.microsoft.com/office/drawing/2016/5/14/chartex" xmlns:mc="http://schemas.openxmlformats.org/markup-compatibility/2006" xmlns:aink="http://schemas.microsoft.com/office/drawing/2016/ink" xmlns:am3d="http://schemas.microsoft.com/office/drawing/2017/model3d" xmlns:o="urn:schemas-microsoft-com:office:office" xmlns:r="http://schemas.openxmlformats.org/officeDocument/2006/relationships" xmlns:m="http://schemas.openxmlformats.org/officeDocument/2006/math" xmlns:v="urn:schemas-microsoft-com:vml" xmlns:wp14="http://schemas.microsoft.com/office/word/2010/wordprocessingDrawing" xmlns:wp="http://schemas.openxmlformats.org/drawingml/2006/wordprocessingDrawing" xmlns:w10="urn:schemas-microsoft-com:office:word" xmlns:w="http://schemas.openxmlformats.org/wordprocessingml/2006/main" xmlns:w14="http://schemas.microsoft.com/office/word/2010/wordml" xmlns:w15="http://schemas.microsoft.com/office/word/2012/wordml" xmlns:w16cex="http://schemas.microsoft.com/office/word/2018/wordml/cex" xmlns:w16cid="http://schemas.microsoft.com/office/word/2016/wordml/cid" xmlns:w16="http://schemas.microsoft.com/office/word/2018/wordml" xmlns:w16se="http://schemas.microsoft.com/office/word/2015/wordml/symex" xmlns:wpg="http://schemas.microsoft.com/office/word/2010/wordprocessingGroup" xmlns:wpi="http://schemas.microsoft.com/office/word/2010/wordprocessingInk" xmlns:wne="http://schemas.microsoft.com/office/word/2006/wordml" xmlns:wps="http://schemas.microsoft.com/office/word/2010/wordprocessingShape" mc:Ignorable="w14 w15 w16se w16cid w16 w16cex wp14">
   <w:body>
     <w:p>
-      <w:pPr>
-        <w:rPr>
-          <w:rFonts w:hint="eastAsia"/>
-        </w:rPr>
-      </w:pPr>
       <w:r>
         <w:rPr>
           <w:rFonts w:hint="eastAsia"/>
@@ -45,21 +40,8 @@
           <w:sz w:val="48"/>
           <w:szCs w:val="48"/>
         </w:rPr>
-        <w:t xml:space="preserve">Build your first </w:t>
-      </w:r>
-      <w:proofErr w:type="gramStart"/>
-      <w:r>
-        <w:rPr>
-          <w:rFonts w:ascii="Arial" w:eastAsia="굴림" w:hAnsi="Arial" w:cs="굴림"/>
-          <w:b/>
-          <w:bCs/>
-          <w:kern w:val="36"/>
-          <w:sz w:val="48"/>
-          <w:szCs w:val="48"/>
-        </w:rPr>
-        <w:t>app</w:t>
-      </w:r>
-      <w:proofErr w:type="gramEnd"/>
+        <w:t>Build your first app</w:t>
+      </w:r>
     </w:p>
     <w:p>
       <w:pPr>
@@ -81,19 +63,8 @@
           <w:bCs w:val="0"/>
           <w:color w:val="202124"/>
         </w:rPr>
-        <w:t xml:space="preserve">Apps provide multiple entry </w:t>
-      </w:r>
-      <w:proofErr w:type="gramStart"/>
-      <w:r>
-        <w:rPr>
-          <w:rFonts w:ascii="Arial" w:hAnsi="Arial" w:cs="Arial"/>
-          <w:b w:val="0"/>
-          <w:bCs w:val="0"/>
-          <w:color w:val="202124"/>
-        </w:rPr>
-        <w:t>points</w:t>
-      </w:r>
-      <w:proofErr w:type="gramEnd"/>
+        <w:t>Apps provide multiple entry points</w:t>
+      </w:r>
     </w:p>
     <w:p>
       <w:pPr>
@@ -176,19 +147,8 @@
           <w:bCs w:val="0"/>
           <w:color w:val="202124"/>
         </w:rPr>
-        <w:t xml:space="preserve">Apps adapt to different </w:t>
-      </w:r>
-      <w:proofErr w:type="gramStart"/>
-      <w:r>
-        <w:rPr>
-          <w:rFonts w:ascii="Arial" w:hAnsi="Arial" w:cs="Arial"/>
-          <w:b w:val="0"/>
-          <w:bCs w:val="0"/>
-          <w:color w:val="202124"/>
-        </w:rPr>
-        <w:t>devices</w:t>
-      </w:r>
-      <w:proofErr w:type="gramEnd"/>
+        <w:t>Apps adapt to different devices</w:t>
+      </w:r>
     </w:p>
     <w:p>
       <w:pPr>
@@ -254,62 +214,8 @@
           <w:sz w:val="24"/>
           <w:szCs w:val="24"/>
         </w:rPr>
-        <w:t xml:space="preserve">app &gt; java &gt; </w:t>
-      </w:r>
-      <w:proofErr w:type="spellStart"/>
-      <w:r>
-        <w:rPr>
-          <w:rFonts w:ascii="Arial" w:eastAsia="굴림" w:hAnsi="Arial" w:cs="Arial"/>
-          <w:b/>
-          <w:bCs/>
-          <w:color w:val="202124"/>
-          <w:kern w:val="0"/>
-          <w:sz w:val="24"/>
-          <w:szCs w:val="24"/>
-        </w:rPr>
-        <w:t>com.</w:t>
-      </w:r>
-      <w:proofErr w:type="gramStart"/>
-      <w:r>
-        <w:rPr>
-          <w:rFonts w:ascii="Arial" w:eastAsia="굴림" w:hAnsi="Arial" w:cs="Arial"/>
-          <w:b/>
-          <w:bCs/>
-          <w:color w:val="202124"/>
-          <w:kern w:val="0"/>
-          <w:sz w:val="24"/>
-          <w:szCs w:val="24"/>
-        </w:rPr>
-        <w:t>example.myfirstapp</w:t>
-      </w:r>
-      <w:proofErr w:type="spellEnd"/>
-      <w:proofErr w:type="gramEnd"/>
-      <w:r>
-        <w:rPr>
-          <w:rFonts w:ascii="Arial" w:eastAsia="굴림" w:hAnsi="Arial" w:cs="Arial"/>
-          <w:b/>
-          <w:bCs/>
-          <w:color w:val="202124"/>
-          <w:kern w:val="0"/>
-          <w:sz w:val="24"/>
-          <w:szCs w:val="24"/>
-        </w:rPr>
-        <w:t xml:space="preserve"> &gt; </w:t>
-      </w:r>
-      <w:proofErr w:type="spellStart"/>
-      <w:r>
-        <w:rPr>
-          <w:rFonts w:ascii="Arial" w:eastAsia="굴림" w:hAnsi="Arial" w:cs="Arial"/>
-          <w:b/>
-          <w:bCs/>
-          <w:color w:val="202124"/>
-          <w:kern w:val="0"/>
-          <w:sz w:val="24"/>
-          <w:szCs w:val="24"/>
-        </w:rPr>
-        <w:t>MainActivity</w:t>
-      </w:r>
-      <w:proofErr w:type="spellEnd"/>
+        <w:t>app &gt; java &gt; com.example.myfirstapp &gt; MainActivity</w:t>
+      </w:r>
     </w:p>
     <w:p>
       <w:pPr>
@@ -337,31 +243,9 @@
           <w:sz w:val="24"/>
           <w:szCs w:val="24"/>
         </w:rPr>
-        <w:t xml:space="preserve">This is the main activity. </w:t>
-      </w:r>
-      <w:proofErr w:type="gramStart"/>
-      <w:r>
-        <w:rPr>
-          <w:rFonts w:ascii="Arial" w:eastAsia="굴림" w:hAnsi="Arial" w:cs="Arial"/>
-          <w:color w:val="202124"/>
-          <w:kern w:val="0"/>
-          <w:sz w:val="24"/>
-          <w:szCs w:val="24"/>
-        </w:rPr>
-        <w:t>It's</w:t>
-      </w:r>
-      <w:proofErr w:type="gramEnd"/>
-      <w:r>
-        <w:rPr>
-          <w:rFonts w:ascii="Arial" w:eastAsia="굴림" w:hAnsi="Arial" w:cs="Arial"/>
-          <w:color w:val="202124"/>
-          <w:kern w:val="0"/>
-          <w:sz w:val="24"/>
-          <w:szCs w:val="24"/>
-        </w:rPr>
-        <w:t xml:space="preserve"> the entry point for your app. When you build and run your app, the system launches an instance of this </w:t>
-      </w:r>
-      <w:hyperlink r:id="rId4" w:history="1">
+        <w:t>This is the main activity. It's the entry point for your app. When you build and run your app, the system launches an instance of this </w:t>
+      </w:r>
+      <w:hyperlink r:id="rId5" w:history="1">
         <w:r>
           <w:rPr>
             <w:rFonts w:ascii="Courier New" w:eastAsia="굴림체" w:hAnsi="Courier New" w:cs="굴림체"/>
@@ -475,24 +359,8 @@
           <w:sz w:val="24"/>
           <w:szCs w:val="24"/>
         </w:rPr>
-        <w:t xml:space="preserve">Gradle Scripts &gt; </w:t>
-      </w:r>
-      <w:proofErr w:type="spellStart"/>
-      <w:proofErr w:type="gramStart"/>
-      <w:r>
-        <w:rPr>
-          <w:rFonts w:ascii="Arial" w:eastAsia="굴림" w:hAnsi="Arial" w:cs="Arial"/>
-          <w:b/>
-          <w:bCs/>
-          <w:color w:val="202124"/>
-          <w:kern w:val="0"/>
-          <w:sz w:val="24"/>
-          <w:szCs w:val="24"/>
-        </w:rPr>
-        <w:t>build.gradle</w:t>
-      </w:r>
-      <w:proofErr w:type="spellEnd"/>
-      <w:proofErr w:type="gramEnd"/>
+        <w:t>Gradle Scripts &gt; build.gradle</w:t>
+      </w:r>
     </w:p>
     <w:p>
       <w:pPr>
@@ -522,8 +390,6 @@
         </w:rPr>
         <w:t>There are two files with this name: one for the project, "Project: My First App," and one for the app module, "Module: app." Each module has its own </w:t>
       </w:r>
-      <w:proofErr w:type="spellStart"/>
-      <w:proofErr w:type="gramStart"/>
       <w:r>
         <w:rPr>
           <w:rFonts w:ascii="Courier New" w:eastAsia="굴림체" w:hAnsi="Courier New" w:cs="Courier New"/>
@@ -534,8 +400,6 @@
         </w:rPr>
         <w:t>build.gradle</w:t>
       </w:r>
-      <w:proofErr w:type="spellEnd"/>
-      <w:proofErr w:type="gramEnd"/>
       <w:r>
         <w:rPr>
           <w:rFonts w:ascii="Arial" w:eastAsia="굴림" w:hAnsi="Arial" w:cs="Arial"/>
@@ -547,11 +411,79 @@
         <w:t> file, but this project currently has just one module. </w:t>
       </w:r>
     </w:p>
-    <w:p/>
-    <w:p/>
-    <w:p/>
-    <w:p/>
-    <w:p/>
+    <w:p>
+      <w:pPr>
+        <w:rPr>
+          <w:rFonts w:hint="eastAsia"/>
+        </w:rPr>
+      </w:pPr>
+    </w:p>
+    <w:p>
+      <w:r>
+        <w:rPr>
+          <w:rFonts w:hint="eastAsia"/>
+        </w:rPr>
+        <w:t>A</w:t>
+      </w:r>
+      <w:r>
+        <w:t>ndroid 4 Generations component:</w:t>
+      </w:r>
+    </w:p>
+    <w:p>
+      <w:pPr>
+        <w:pStyle w:val="a6"/>
+        <w:numPr>
+          <w:ilvl w:val="0"/>
+          <w:numId w:val="1"/>
+        </w:numPr>
+        <w:ind w:leftChars="0"/>
+      </w:pPr>
+      <w:r>
+        <w:t>Activity</w:t>
+      </w:r>
+    </w:p>
+    <w:p>
+      <w:pPr>
+        <w:pStyle w:val="a6"/>
+        <w:numPr>
+          <w:ilvl w:val="0"/>
+          <w:numId w:val="1"/>
+        </w:numPr>
+        <w:ind w:leftChars="0"/>
+      </w:pPr>
+      <w:r>
+        <w:t>Service</w:t>
+      </w:r>
+    </w:p>
+    <w:p>
+      <w:pPr>
+        <w:pStyle w:val="a6"/>
+        <w:numPr>
+          <w:ilvl w:val="0"/>
+          <w:numId w:val="1"/>
+        </w:numPr>
+        <w:ind w:leftChars="0"/>
+      </w:pPr>
+      <w:r>
+        <w:t>Content Provider</w:t>
+      </w:r>
+    </w:p>
+    <w:p>
+      <w:pPr>
+        <w:pStyle w:val="a6"/>
+        <w:numPr>
+          <w:ilvl w:val="0"/>
+          <w:numId w:val="1"/>
+        </w:numPr>
+        <w:ind w:leftChars="0"/>
+        <w:rPr>
+          <w:rFonts w:hint="eastAsia"/>
+        </w:rPr>
+      </w:pPr>
+      <w:r>
+        <w:t>Broadcast Receiver</w:t>
+      </w:r>
+    </w:p>
     <w:p>
       <w:pPr>
         <w:pStyle w:val="1"/>
@@ -560,32 +492,24 @@
           <w:rFonts w:ascii="Arial" w:hAnsi="Arial" w:cs="Arial"/>
         </w:rPr>
       </w:pPr>
-    </w:p>
-    <w:p>
-      <w:pPr>
-        <w:pStyle w:val="1"/>
-        <w:spacing w:before="0" w:beforeAutospacing="0"/>
-        <w:rPr>
-          <w:rFonts w:ascii="Arial" w:hAnsi="Arial" w:cs="Arial" w:hint="eastAsia"/>
-        </w:rPr>
-      </w:pPr>
       <w:r>
         <w:rPr>
           <w:rFonts w:ascii="Arial" w:hAnsi="Arial" w:cs="Arial"/>
         </w:rPr>
         <w:lastRenderedPageBreak/>
-        <w:t xml:space="preserve">Build a simple user </w:t>
-      </w:r>
-      <w:proofErr w:type="gramStart"/>
-      <w:r>
-        <w:rPr>
-          <w:rFonts w:ascii="Arial" w:hAnsi="Arial" w:cs="Arial"/>
-        </w:rPr>
-        <w:t>interface</w:t>
-      </w:r>
-      <w:proofErr w:type="gramEnd"/>
-    </w:p>
-    <w:p/>
+        <w:t>Build a simple user interface</w:t>
+      </w:r>
+    </w:p>
+    <w:p>
+      <w:pPr>
+        <w:rPr>
+          <w:rFonts w:hint="eastAsia"/>
+        </w:rPr>
+      </w:pPr>
+      <w:r>
+        <w:t>PlainText = EditText =&gt; PlainText Input</w:t>
+      </w:r>
+    </w:p>
     <w:p>
       <w:pPr>
         <w:rPr>
@@ -638,30 +562,18 @@
         </w:rPr>
         <w:t>. The layouts are </w:t>
       </w:r>
-      <w:proofErr w:type="spellStart"/>
-      <w:r>
-        <w:fldChar w:fldCharType="begin"/>
-      </w:r>
-      <w:r>
-        <w:instrText xml:space="preserve"> HYPERLINK "https://developer.android.com/reference/android/view/ViewGroup" </w:instrText>
-      </w:r>
-      <w:r>
-        <w:fldChar w:fldCharType="separate"/>
-      </w:r>
-      <w:r>
-        <w:rPr>
-          <w:rStyle w:val="HTML"/>
-          <w:rFonts w:ascii="Courier New" w:hAnsi="Courier New" w:cs="Courier New"/>
-          <w:color w:val="185ABC"/>
-          <w:sz w:val="22"/>
-          <w:shd w:val="clear" w:color="auto" w:fill="F1F3F4"/>
-        </w:rPr>
-        <w:t>ViewGroup</w:t>
-      </w:r>
-      <w:proofErr w:type="spellEnd"/>
-      <w:r>
-        <w:fldChar w:fldCharType="end"/>
-      </w:r>
+      <w:hyperlink r:id="rId6" w:history="1">
+        <w:r>
+          <w:rPr>
+            <w:rStyle w:val="HTML"/>
+            <w:rFonts w:ascii="Courier New" w:hAnsi="Courier New" w:cs="Courier New"/>
+            <w:color w:val="185ABC"/>
+            <w:sz w:val="22"/>
+            <w:shd w:val="clear" w:color="auto" w:fill="F1F3F4"/>
+          </w:rPr>
+          <w:t>ViewGroup</w:t>
+        </w:r>
+      </w:hyperlink>
       <w:r>
         <w:rPr>
           <w:rFonts w:ascii="Arial" w:hAnsi="Arial" w:cs="Arial"/>
@@ -670,7 +582,7 @@
         </w:rPr>
         <w:t> objects, containers that control how their child views are positioned on the screen. Widgets are </w:t>
       </w:r>
-      <w:hyperlink r:id="rId5" w:history="1">
+      <w:hyperlink r:id="rId7" w:history="1">
         <w:r>
           <w:rPr>
             <w:rStyle w:val="HTML"/>
@@ -752,7 +664,6 @@
           <w:shd w:val="clear" w:color="auto" w:fill="FFFFFF"/>
         </w:rPr>
       </w:pPr>
-      <w:proofErr w:type="spellStart"/>
       <w:r>
         <w:rPr>
           <w:rStyle w:val="HTML"/>
@@ -763,7 +674,6 @@
         </w:rPr>
         <w:t>ConstraintLayout</w:t>
       </w:r>
-      <w:proofErr w:type="spellEnd"/>
       <w:r>
         <w:rPr>
           <w:rFonts w:ascii="Arial" w:hAnsi="Arial" w:cs="Arial"/>
@@ -797,22 +707,13 @@
           <w:rFonts w:ascii="Arial" w:hAnsi="Arial" w:cs="Arial"/>
           <w:color w:val="202124"/>
         </w:rPr>
-        <w:t xml:space="preserve">Add a </w:t>
-      </w:r>
-      <w:proofErr w:type="gramStart"/>
-      <w:r>
-        <w:rPr>
-          <w:rFonts w:ascii="Arial" w:hAnsi="Arial" w:cs="Arial"/>
-          <w:color w:val="202124"/>
-        </w:rPr>
-        <w:t>button</w:t>
-      </w:r>
-      <w:proofErr w:type="gramEnd"/>
-    </w:p>
-    <w:p>
-      <w:pPr>
-        <w:rPr>
-          <w:rFonts w:ascii="Arial" w:hAnsi="Arial" w:cs="Arial" w:hint="eastAsia"/>
+        <w:t>Add a button</w:t>
+      </w:r>
+    </w:p>
+    <w:p>
+      <w:pPr>
+        <w:rPr>
+          <w:rFonts w:ascii="Arial" w:hAnsi="Arial" w:cs="Arial"/>
           <w:color w:val="202124"/>
           <w:shd w:val="clear" w:color="auto" w:fill="FFFFFF"/>
         </w:rPr>
@@ -867,7 +768,7 @@
                     </pic:cNvPicPr>
                   </pic:nvPicPr>
                   <pic:blipFill>
-                    <a:blip r:embed="rId6">
+                    <a:blip r:embed="rId8">
                       <a:extLst>
                         <a:ext uri="{28A0092B-C50C-407E-A947-70E740481C1C}">
                           <a14:useLocalDpi xmlns:a14="http://schemas.microsoft.com/office/drawing/2010/main" val="0"/>
@@ -931,7 +832,7 @@
     <w:p>
       <w:pPr>
         <w:rPr>
-          <w:rFonts w:ascii="Arial" w:hAnsi="Arial" w:cs="Arial" w:hint="eastAsia"/>
+          <w:rFonts w:ascii="Arial" w:hAnsi="Arial" w:cs="Arial"/>
           <w:color w:val="FF0000"/>
           <w:sz w:val="21"/>
           <w:szCs w:val="21"/>
@@ -967,7 +868,7 @@
                     </pic:cNvPicPr>
                   </pic:nvPicPr>
                   <pic:blipFill>
-                    <a:blip r:embed="rId7" cstate="print">
+                    <a:blip r:embed="rId9" cstate="print">
                       <a:extLst>
                         <a:ext uri="{28A0092B-C50C-407E-A947-70E740481C1C}">
                           <a14:useLocalDpi xmlns:a14="http://schemas.microsoft.com/office/drawing/2010/main" val="0"/>
@@ -1013,33 +914,7 @@
           <w:color w:val="202124"/>
           <w:shd w:val="clear" w:color="auto" w:fill="FFFFFF"/>
         </w:rPr>
-        <w:t> </w:t>
-      </w:r>
-      <w:proofErr w:type="gramStart"/>
-      <w:r>
-        <w:rPr>
-          <w:rFonts w:ascii="Arial" w:hAnsi="Arial" w:cs="Arial"/>
-          <w:color w:val="202124"/>
-          <w:shd w:val="clear" w:color="auto" w:fill="FFFFFF"/>
-        </w:rPr>
-        <w:t>it's</w:t>
-      </w:r>
-      <w:proofErr w:type="gramEnd"/>
-      <w:r>
-        <w:rPr>
-          <w:rFonts w:ascii="Arial" w:hAnsi="Arial" w:cs="Arial"/>
-          <w:color w:val="202124"/>
-          <w:shd w:val="clear" w:color="auto" w:fill="FFFFFF"/>
-        </w:rPr>
-        <w:t xml:space="preserve"> layout is</w:t>
-      </w:r>
-      <w:r>
-        <w:rPr>
-          <w:rFonts w:ascii="Arial" w:hAnsi="Arial" w:cs="Arial"/>
-          <w:color w:val="202124"/>
-          <w:shd w:val="clear" w:color="auto" w:fill="FFFFFF"/>
-        </w:rPr>
-        <w:t xml:space="preserve"> set to </w:t>
+        <w:t> it's layout is set to </w:t>
       </w:r>
       <w:r>
         <w:rPr>
@@ -1121,51 +996,24 @@
           <w:color w:val="202124"/>
         </w:rPr>
         <w:lastRenderedPageBreak/>
-        <w:t xml:space="preserve">Make the text box size </w:t>
-      </w:r>
-      <w:proofErr w:type="gramStart"/>
-      <w:r>
-        <w:rPr>
-          <w:rFonts w:ascii="Arial" w:hAnsi="Arial" w:cs="Arial"/>
-          <w:color w:val="202124"/>
-        </w:rPr>
-        <w:t>flexible</w:t>
-      </w:r>
-      <w:proofErr w:type="gramEnd"/>
-    </w:p>
-    <w:p>
-      <w:pPr>
-        <w:rPr>
-          <w:rFonts w:ascii="Arial" w:hAnsi="Arial" w:cs="Arial"/>
-          <w:color w:val="202124"/>
-          <w:shd w:val="clear" w:color="auto" w:fill="FFFFFF"/>
-        </w:rPr>
-      </w:pPr>
-      <w:r>
-        <w:rPr>
-          <w:rFonts w:ascii="Arial" w:hAnsi="Arial" w:cs="Arial"/>
-          <w:color w:val="202124"/>
-          <w:shd w:val="clear" w:color="auto" w:fill="FFFFFF"/>
-        </w:rPr>
-        <w:t xml:space="preserve"> click the other, and then right-click either one </w:t>
-      </w:r>
-      <w:proofErr w:type="gramStart"/>
-      <w:r>
-        <w:rPr>
-          <w:rFonts w:ascii="Arial" w:hAnsi="Arial" w:cs="Arial"/>
-          <w:color w:val="202124"/>
-          <w:shd w:val="clear" w:color="auto" w:fill="FFFFFF"/>
-        </w:rPr>
-        <w:t>and</w:t>
-      </w:r>
-      <w:proofErr w:type="gramEnd"/>
-      <w:r>
-        <w:rPr>
-          <w:rFonts w:ascii="Arial" w:hAnsi="Arial" w:cs="Arial"/>
-          <w:color w:val="202124"/>
-          <w:shd w:val="clear" w:color="auto" w:fill="FFFFFF"/>
-        </w:rPr>
-        <w:t xml:space="preserve"> select </w:t>
+        <w:t>Make the text box size flexible</w:t>
+      </w:r>
+    </w:p>
+    <w:p>
+      <w:pPr>
+        <w:rPr>
+          <w:rFonts w:ascii="Arial" w:hAnsi="Arial" w:cs="Arial"/>
+          <w:color w:val="202124"/>
+          <w:shd w:val="clear" w:color="auto" w:fill="FFFFFF"/>
+        </w:rPr>
+      </w:pPr>
+      <w:r>
+        <w:rPr>
+          <w:rFonts w:ascii="Arial" w:hAnsi="Arial" w:cs="Arial"/>
+          <w:color w:val="202124"/>
+          <w:shd w:val="clear" w:color="auto" w:fill="FFFFFF"/>
+        </w:rPr>
+        <w:t> click the other, and then right-click either one and select </w:t>
       </w:r>
       <w:r>
         <w:rPr>
@@ -1181,7 +1029,7 @@
     <w:p>
       <w:pPr>
         <w:rPr>
-          <w:rFonts w:ascii="Arial" w:hAnsi="Arial" w:cs="Arial" w:hint="eastAsia"/>
+          <w:rFonts w:ascii="Arial" w:hAnsi="Arial" w:cs="Arial"/>
           <w:color w:val="202124"/>
           <w:shd w:val="clear" w:color="auto" w:fill="FFFFFF"/>
         </w:rPr>
@@ -1194,7 +1042,7 @@
         </w:rPr>
         <w:t>A </w:t>
       </w:r>
-      <w:hyperlink r:id="rId8" w:anchor="constrain-chain" w:history="1">
+      <w:hyperlink r:id="rId10" w:anchor="constrain-chain" w:history="1">
         <w:r>
           <w:rPr>
             <w:rStyle w:val="a5"/>
@@ -1215,11 +1063,6 @@
       </w:r>
     </w:p>
     <w:p>
-      <w:pPr>
-        <w:rPr>
-          <w:rFonts w:hint="eastAsia"/>
-        </w:rPr>
-      </w:pPr>
       <w:r>
         <w:rPr>
           <w:rFonts w:ascii="Arial" w:hAnsi="Arial" w:cs="Arial"/>
@@ -1236,23 +1079,7 @@
           <w:color w:val="202124"/>
           <w:shd w:val="clear" w:color="auto" w:fill="FFFFFF"/>
         </w:rPr>
-        <w:t> means that the width expands to meet the definition of the horizontal constraints and margins. Therefore, the text box</w:t>
-      </w:r>
-      <w:r>
-        <w:rPr>
-          <w:rFonts w:ascii="Arial" w:hAnsi="Arial" w:cs="Arial"/>
-          <w:color w:val="202124"/>
-          <w:shd w:val="clear" w:color="auto" w:fill="FFFFFF"/>
-        </w:rPr>
-        <w:t xml:space="preserve"> </w:t>
-      </w:r>
-      <w:r>
-        <w:rPr>
-          <w:rFonts w:ascii="Arial" w:hAnsi="Arial" w:cs="Arial"/>
-          <w:color w:val="202124"/>
-          <w:shd w:val="clear" w:color="auto" w:fill="FFFFFF"/>
-        </w:rPr>
-        <w:t>stretches to fill the horizontal space that remains after the button and all the margins are accounted for.</w:t>
+        <w:t> means that the width expands to meet the definition of the horizontal constraints and margins. Therefore, the text box stretches to fill the horizontal space that remains after the button and all the margins are accounted for.</w:t>
       </w:r>
     </w:p>
     <w:sectPr>
@@ -1263,6 +1090,103 @@
     </w:sectPr>
   </w:body>
 </w:document>
+</file>
+
+<file path=word/numbering.xml><?xml version="1.0" encoding="utf-8"?>
+<w:numbering xmlns:wpc="http://schemas.microsoft.com/office/word/2010/wordprocessingCanvas" xmlns:cx="http://schemas.microsoft.com/office/drawing/2014/chartex" xmlns:cx1="http://schemas.microsoft.com/office/drawing/2015/9/8/chartex" xmlns:cx2="http://schemas.microsoft.com/office/drawing/2015/10/21/chartex" xmlns:cx3="http://schemas.microsoft.com/office/drawing/2016/5/9/chartex" xmlns:cx4="http://schemas.microsoft.com/office/drawing/2016/5/10/chartex" xmlns:cx5="http://schemas.microsoft.com/office/drawing/2016/5/11/chartex" xmlns:cx6="http://schemas.microsoft.com/office/drawing/2016/5/12/chartex" xmlns:cx7="http://schemas.microsoft.com/office/drawing/2016/5/13/chartex" xmlns:cx8="http://schemas.microsoft.com/office/drawing/2016/5/14/chartex" xmlns:mc="http://schemas.openxmlformats.org/markup-compatibility/2006" xmlns:aink="http://schemas.microsoft.com/office/drawing/2016/ink" xmlns:am3d="http://schemas.microsoft.com/office/drawing/2017/model3d" xmlns:o="urn:schemas-microsoft-com:office:office" xmlns:r="http://schemas.openxmlformats.org/officeDocument/2006/relationships" xmlns:m="http://schemas.openxmlformats.org/officeDocument/2006/math" xmlns:v="urn:schemas-microsoft-com:vml" xmlns:wp14="http://schemas.microsoft.com/office/word/2010/wordprocessingDrawing" xmlns:wp="http://schemas.openxmlformats.org/drawingml/2006/wordprocessingDrawing" xmlns:w10="urn:schemas-microsoft-com:office:word" xmlns:w="http://schemas.openxmlformats.org/wordprocessingml/2006/main" xmlns:w14="http://schemas.microsoft.com/office/word/2010/wordml" xmlns:w15="http://schemas.microsoft.com/office/word/2012/wordml" xmlns:w16cex="http://schemas.microsoft.com/office/word/2018/wordml/cex" xmlns:w16cid="http://schemas.microsoft.com/office/word/2016/wordml/cid" xmlns:w16="http://schemas.microsoft.com/office/word/2018/wordml" xmlns:w16se="http://schemas.microsoft.com/office/word/2015/wordml/symex" xmlns:wpg="http://schemas.microsoft.com/office/word/2010/wordprocessingGroup" xmlns:wpi="http://schemas.microsoft.com/office/word/2010/wordprocessingInk" xmlns:wne="http://schemas.microsoft.com/office/word/2006/wordml" xmlns:wps="http://schemas.microsoft.com/office/word/2010/wordprocessingShape" mc:Ignorable="w14 w15 w16se w16cid w16 w16cex wp14">
+  <w:abstractNum w:abstractNumId="0" w15:restartNumberingAfterBreak="0">
+    <w:nsid w:val="28BB3656"/>
+    <w:multiLevelType w:val="hybridMultilevel"/>
+    <w:tmpl w:val="574C5BCA"/>
+    <w:lvl w:ilvl="0" w:tplc="A8A06E50">
+      <w:start w:val="1"/>
+      <w:numFmt w:val="decimal"/>
+      <w:lvlText w:val="%1."/>
+      <w:lvlJc w:val="left"/>
+      <w:pPr>
+        <w:ind w:left="760" w:hanging="360"/>
+      </w:pPr>
+      <w:rPr>
+        <w:rFonts w:hint="default"/>
+      </w:rPr>
+    </w:lvl>
+    <w:lvl w:ilvl="1" w:tplc="04090019" w:tentative="1">
+      <w:start w:val="1"/>
+      <w:numFmt w:val="upperLetter"/>
+      <w:lvlText w:val="%2."/>
+      <w:lvlJc w:val="left"/>
+      <w:pPr>
+        <w:ind w:left="1200" w:hanging="400"/>
+      </w:pPr>
+    </w:lvl>
+    <w:lvl w:ilvl="2" w:tplc="0409001B" w:tentative="1">
+      <w:start w:val="1"/>
+      <w:numFmt w:val="lowerRoman"/>
+      <w:lvlText w:val="%3."/>
+      <w:lvlJc w:val="right"/>
+      <w:pPr>
+        <w:ind w:left="1600" w:hanging="400"/>
+      </w:pPr>
+    </w:lvl>
+    <w:lvl w:ilvl="3" w:tplc="0409000F" w:tentative="1">
+      <w:start w:val="1"/>
+      <w:numFmt w:val="decimal"/>
+      <w:lvlText w:val="%4."/>
+      <w:lvlJc w:val="left"/>
+      <w:pPr>
+        <w:ind w:left="2000" w:hanging="400"/>
+      </w:pPr>
+    </w:lvl>
+    <w:lvl w:ilvl="4" w:tplc="04090019" w:tentative="1">
+      <w:start w:val="1"/>
+      <w:numFmt w:val="upperLetter"/>
+      <w:lvlText w:val="%5."/>
+      <w:lvlJc w:val="left"/>
+      <w:pPr>
+        <w:ind w:left="2400" w:hanging="400"/>
+      </w:pPr>
+    </w:lvl>
+    <w:lvl w:ilvl="5" w:tplc="0409001B" w:tentative="1">
+      <w:start w:val="1"/>
+      <w:numFmt w:val="lowerRoman"/>
+      <w:lvlText w:val="%6."/>
+      <w:lvlJc w:val="right"/>
+      <w:pPr>
+        <w:ind w:left="2800" w:hanging="400"/>
+      </w:pPr>
+    </w:lvl>
+    <w:lvl w:ilvl="6" w:tplc="0409000F" w:tentative="1">
+      <w:start w:val="1"/>
+      <w:numFmt w:val="decimal"/>
+      <w:lvlText w:val="%7."/>
+      <w:lvlJc w:val="left"/>
+      <w:pPr>
+        <w:ind w:left="3200" w:hanging="400"/>
+      </w:pPr>
+    </w:lvl>
+    <w:lvl w:ilvl="7" w:tplc="04090019" w:tentative="1">
+      <w:start w:val="1"/>
+      <w:numFmt w:val="upperLetter"/>
+      <w:lvlText w:val="%8."/>
+      <w:lvlJc w:val="left"/>
+      <w:pPr>
+        <w:ind w:left="3600" w:hanging="400"/>
+      </w:pPr>
+    </w:lvl>
+    <w:lvl w:ilvl="8" w:tplc="0409001B" w:tentative="1">
+      <w:start w:val="1"/>
+      <w:numFmt w:val="lowerRoman"/>
+      <w:lvlText w:val="%9."/>
+      <w:lvlJc w:val="right"/>
+      <w:pPr>
+        <w:ind w:left="4000" w:hanging="400"/>
+      </w:pPr>
+    </w:lvl>
+  </w:abstractNum>
+  <w:num w:numId="1">
+    <w:abstractNumId w:val="0"/>
+  </w:num>
+</w:numbering>
 </file>
 
 <file path=word/styles.xml><?xml version="1.0" encoding="utf-8"?>
@@ -1858,6 +1782,16 @@
     <w:basedOn w:val="a0"/>
     <w:rsid w:val="00554778"/>
   </w:style>
+  <w:style w:type="paragraph" w:styleId="a6">
+    <w:name w:val="List Paragraph"/>
+    <w:basedOn w:val="a"/>
+    <w:uiPriority w:val="34"/>
+    <w:qFormat/>
+    <w:rsid w:val="00065657"/>
+    <w:pPr>
+      <w:ind w:leftChars="400" w:left="800"/>
+    </w:pPr>
+  </w:style>
 </w:styles>
 </file>
 

</xml_diff>